<commit_message>
Changed jsonFormat for timestamp.
</commit_message>
<xml_diff>
--- a/src/test/resources/Postman/RESTfulDemo testing with Postman.docx
+++ b/src/test/resources/Postman/RESTfulDemo testing with Postman.docx
@@ -14,7 +14,16 @@
           <w:b/>
           <w:bCs/>
         </w:rPr>
-        <w:t>MANUAL TESTING WITH POSTMAN</w:t>
+        <w:t>MANUAL TESTI</w:t>
+      </w:r>
+      <w:bookmarkStart w:id="0" w:name="_GoBack"/>
+      <w:bookmarkEnd w:id="0"/>
+      <w:r>
+        <w:rPr>
+          <w:b/>
+          <w:bCs/>
+        </w:rPr>
+        <w:t>NG WITH POSTMAN</w:t>
       </w:r>
     </w:p>
     <w:p/>
@@ -534,18 +543,18 @@
           <w:noProof/>
         </w:rPr>
         <w:drawing>
-          <wp:inline distT="0" distB="0" distL="0" distR="0" wp14:anchorId="6595E957" wp14:editId="1BE1A9C6">
-            <wp:extent cx="5727700" cy="2241550"/>
-            <wp:effectExtent l="0" t="0" r="0" b="6350"/>
-            <wp:docPr id="45" name="Picture 45"/>
-            <wp:cNvGraphicFramePr>
-              <a:graphicFrameLocks xmlns:a="http://schemas.openxmlformats.org/drawingml/2006/main" noChangeAspect="1"/>
-            </wp:cNvGraphicFramePr>
-            <a:graphic xmlns:a="http://schemas.openxmlformats.org/drawingml/2006/main">
-              <a:graphicData uri="http://schemas.openxmlformats.org/drawingml/2006/picture">
-                <pic:pic xmlns:pic="http://schemas.openxmlformats.org/drawingml/2006/picture">
-                  <pic:nvPicPr>
-                    <pic:cNvPr id="45" name="Screenshot 2020-06-22 at 16.00.17.png"/>
+          <wp:inline distT="0" distB="0" distL="0" distR="0" wp14:anchorId="6CC35135" wp14:editId="0EF34034">
+            <wp:extent cx="5727700" cy="2268855"/>
+            <wp:effectExtent l="0" t="0" r="0" b="4445"/>
+            <wp:docPr id="39" name="Picture 39"/>
+            <wp:cNvGraphicFramePr>
+              <a:graphicFrameLocks xmlns:a="http://schemas.openxmlformats.org/drawingml/2006/main" noChangeAspect="1"/>
+            </wp:cNvGraphicFramePr>
+            <a:graphic xmlns:a="http://schemas.openxmlformats.org/drawingml/2006/main">
+              <a:graphicData uri="http://schemas.openxmlformats.org/drawingml/2006/picture">
+                <pic:pic xmlns:pic="http://schemas.openxmlformats.org/drawingml/2006/picture">
+                  <pic:nvPicPr>
+                    <pic:cNvPr id="39" name="Screenshot 2020-06-23 at 15.00.38.png"/>
                     <pic:cNvPicPr/>
                   </pic:nvPicPr>
                   <pic:blipFill>
@@ -563,7 +572,7 @@
                   <pic:spPr>
                     <a:xfrm>
                       <a:off x="0" y="0"/>
-                      <a:ext cx="5727700" cy="2241550"/>
+                      <a:ext cx="5727700" cy="2268855"/>
                     </a:xfrm>
                     <a:prstGeom prst="rect">
                       <a:avLst/>
@@ -899,18 +908,18 @@
           <w:noProof/>
         </w:rPr>
         <w:drawing>
-          <wp:inline distT="0" distB="0" distL="0" distR="0" wp14:anchorId="78047320" wp14:editId="4CC4E468">
-            <wp:extent cx="5727700" cy="2246630"/>
-            <wp:effectExtent l="0" t="0" r="0" b="1270"/>
-            <wp:docPr id="46" name="Picture 46"/>
-            <wp:cNvGraphicFramePr>
-              <a:graphicFrameLocks xmlns:a="http://schemas.openxmlformats.org/drawingml/2006/main" noChangeAspect="1"/>
-            </wp:cNvGraphicFramePr>
-            <a:graphic xmlns:a="http://schemas.openxmlformats.org/drawingml/2006/main">
-              <a:graphicData uri="http://schemas.openxmlformats.org/drawingml/2006/picture">
-                <pic:pic xmlns:pic="http://schemas.openxmlformats.org/drawingml/2006/picture">
-                  <pic:nvPicPr>
-                    <pic:cNvPr id="46" name="Screenshot 2020-06-22 at 16.01.12.png"/>
+          <wp:inline distT="0" distB="0" distL="0" distR="0" wp14:anchorId="04F3B2AD" wp14:editId="4F149A0C">
+            <wp:extent cx="5727700" cy="2252980"/>
+            <wp:effectExtent l="0" t="0" r="0" b="0"/>
+            <wp:docPr id="38" name="Picture 38"/>
+            <wp:cNvGraphicFramePr>
+              <a:graphicFrameLocks xmlns:a="http://schemas.openxmlformats.org/drawingml/2006/main" noChangeAspect="1"/>
+            </wp:cNvGraphicFramePr>
+            <a:graphic xmlns:a="http://schemas.openxmlformats.org/drawingml/2006/main">
+              <a:graphicData uri="http://schemas.openxmlformats.org/drawingml/2006/picture">
+                <pic:pic xmlns:pic="http://schemas.openxmlformats.org/drawingml/2006/picture">
+                  <pic:nvPicPr>
+                    <pic:cNvPr id="38" name="Screenshot 2020-06-23 at 14.59.48.png"/>
                     <pic:cNvPicPr/>
                   </pic:nvPicPr>
                   <pic:blipFill>
@@ -928,7 +937,7 @@
                   <pic:spPr>
                     <a:xfrm>
                       <a:off x="0" y="0"/>
-                      <a:ext cx="5727700" cy="2246630"/>
+                      <a:ext cx="5727700" cy="2252980"/>
                     </a:xfrm>
                     <a:prstGeom prst="rect">
                       <a:avLst/>
@@ -1232,18 +1241,18 @@
           <w:noProof/>
         </w:rPr>
         <w:drawing>
-          <wp:inline distT="0" distB="0" distL="0" distR="0" wp14:anchorId="070C49EC" wp14:editId="1AEC303F">
-            <wp:extent cx="5727700" cy="2212975"/>
-            <wp:effectExtent l="0" t="0" r="0" b="0"/>
-            <wp:docPr id="47" name="Picture 47"/>
-            <wp:cNvGraphicFramePr>
-              <a:graphicFrameLocks xmlns:a="http://schemas.openxmlformats.org/drawingml/2006/main" noChangeAspect="1"/>
-            </wp:cNvGraphicFramePr>
-            <a:graphic xmlns:a="http://schemas.openxmlformats.org/drawingml/2006/main">
-              <a:graphicData uri="http://schemas.openxmlformats.org/drawingml/2006/picture">
-                <pic:pic xmlns:pic="http://schemas.openxmlformats.org/drawingml/2006/picture">
-                  <pic:nvPicPr>
-                    <pic:cNvPr id="47" name="Screenshot 2020-06-22 at 16.02.08.png"/>
+          <wp:inline distT="0" distB="0" distL="0" distR="0" wp14:anchorId="13528F24" wp14:editId="640B4F7E">
+            <wp:extent cx="5727700" cy="2268855"/>
+            <wp:effectExtent l="0" t="0" r="0" b="4445"/>
+            <wp:docPr id="37" name="Picture 37"/>
+            <wp:cNvGraphicFramePr>
+              <a:graphicFrameLocks xmlns:a="http://schemas.openxmlformats.org/drawingml/2006/main" noChangeAspect="1"/>
+            </wp:cNvGraphicFramePr>
+            <a:graphic xmlns:a="http://schemas.openxmlformats.org/drawingml/2006/main">
+              <a:graphicData uri="http://schemas.openxmlformats.org/drawingml/2006/picture">
+                <pic:pic xmlns:pic="http://schemas.openxmlformats.org/drawingml/2006/picture">
+                  <pic:nvPicPr>
+                    <pic:cNvPr id="37" name="Screenshot 2020-06-23 at 14.58.56.png"/>
                     <pic:cNvPicPr/>
                   </pic:nvPicPr>
                   <pic:blipFill>
@@ -1261,7 +1270,7 @@
                   <pic:spPr>
                     <a:xfrm>
                       <a:off x="0" y="0"/>
-                      <a:ext cx="5727700" cy="2212975"/>
+                      <a:ext cx="5727700" cy="2268855"/>
                     </a:xfrm>
                     <a:prstGeom prst="rect">
                       <a:avLst/>
@@ -1358,18 +1367,18 @@
           <w:noProof/>
         </w:rPr>
         <w:drawing>
-          <wp:inline distT="0" distB="0" distL="0" distR="0" wp14:anchorId="35AB1B52" wp14:editId="752D779B">
-            <wp:extent cx="5727700" cy="2259330"/>
-            <wp:effectExtent l="0" t="0" r="0" b="1270"/>
-            <wp:docPr id="48" name="Picture 48"/>
-            <wp:cNvGraphicFramePr>
-              <a:graphicFrameLocks xmlns:a="http://schemas.openxmlformats.org/drawingml/2006/main" noChangeAspect="1"/>
-            </wp:cNvGraphicFramePr>
-            <a:graphic xmlns:a="http://schemas.openxmlformats.org/drawingml/2006/main">
-              <a:graphicData uri="http://schemas.openxmlformats.org/drawingml/2006/picture">
-                <pic:pic xmlns:pic="http://schemas.openxmlformats.org/drawingml/2006/picture">
-                  <pic:nvPicPr>
-                    <pic:cNvPr id="48" name="Screenshot 2020-06-22 at 16.02.51.png"/>
+          <wp:inline distT="0" distB="0" distL="0" distR="0" wp14:anchorId="13D70F28" wp14:editId="59AF0317">
+            <wp:extent cx="5727700" cy="2245360"/>
+            <wp:effectExtent l="0" t="0" r="0" b="2540"/>
+            <wp:docPr id="35" name="Picture 35"/>
+            <wp:cNvGraphicFramePr>
+              <a:graphicFrameLocks xmlns:a="http://schemas.openxmlformats.org/drawingml/2006/main" noChangeAspect="1"/>
+            </wp:cNvGraphicFramePr>
+            <a:graphic xmlns:a="http://schemas.openxmlformats.org/drawingml/2006/main">
+              <a:graphicData uri="http://schemas.openxmlformats.org/drawingml/2006/picture">
+                <pic:pic xmlns:pic="http://schemas.openxmlformats.org/drawingml/2006/picture">
+                  <pic:nvPicPr>
+                    <pic:cNvPr id="35" name="Screenshot 2020-06-23 at 14.58.03.png"/>
                     <pic:cNvPicPr/>
                   </pic:nvPicPr>
                   <pic:blipFill>
@@ -1387,7 +1396,7 @@
                   <pic:spPr>
                     <a:xfrm>
                       <a:off x="0" y="0"/>
-                      <a:ext cx="5727700" cy="2259330"/>
+                      <a:ext cx="5727700" cy="2245360"/>
                     </a:xfrm>
                     <a:prstGeom prst="rect">
                       <a:avLst/>
@@ -1932,18 +1941,18 @@
           <w:noProof/>
         </w:rPr>
         <w:drawing>
-          <wp:inline distT="0" distB="0" distL="0" distR="0" wp14:anchorId="7FD08680" wp14:editId="3A6BCFD6">
-            <wp:extent cx="5727700" cy="2233295"/>
-            <wp:effectExtent l="0" t="0" r="0" b="1905"/>
-            <wp:docPr id="49" name="Picture 49"/>
-            <wp:cNvGraphicFramePr>
-              <a:graphicFrameLocks xmlns:a="http://schemas.openxmlformats.org/drawingml/2006/main" noChangeAspect="1"/>
-            </wp:cNvGraphicFramePr>
-            <a:graphic xmlns:a="http://schemas.openxmlformats.org/drawingml/2006/main">
-              <a:graphicData uri="http://schemas.openxmlformats.org/drawingml/2006/picture">
-                <pic:pic xmlns:pic="http://schemas.openxmlformats.org/drawingml/2006/picture">
-                  <pic:nvPicPr>
-                    <pic:cNvPr id="49" name="Screenshot 2020-06-22 at 16.03.51.png"/>
+          <wp:inline distT="0" distB="0" distL="0" distR="0" wp14:anchorId="45DBA119" wp14:editId="28EB63FA">
+            <wp:extent cx="5727700" cy="2254885"/>
+            <wp:effectExtent l="0" t="0" r="0" b="5715"/>
+            <wp:docPr id="31" name="Picture 31"/>
+            <wp:cNvGraphicFramePr>
+              <a:graphicFrameLocks xmlns:a="http://schemas.openxmlformats.org/drawingml/2006/main" noChangeAspect="1"/>
+            </wp:cNvGraphicFramePr>
+            <a:graphic xmlns:a="http://schemas.openxmlformats.org/drawingml/2006/main">
+              <a:graphicData uri="http://schemas.openxmlformats.org/drawingml/2006/picture">
+                <pic:pic xmlns:pic="http://schemas.openxmlformats.org/drawingml/2006/picture">
+                  <pic:nvPicPr>
+                    <pic:cNvPr id="31" name="Screenshot 2020-06-23 at 14.56.41.png"/>
                     <pic:cNvPicPr/>
                   </pic:nvPicPr>
                   <pic:blipFill>
@@ -1961,7 +1970,7 @@
                   <pic:spPr>
                     <a:xfrm>
                       <a:off x="0" y="0"/>
-                      <a:ext cx="5727700" cy="2233295"/>
+                      <a:ext cx="5727700" cy="2254885"/>
                     </a:xfrm>
                     <a:prstGeom prst="rect">
                       <a:avLst/>
@@ -2044,7 +2053,6 @@
     </w:p>
     <w:p/>
     <w:p>
-      <w:bookmarkStart w:id="0" w:name="_GoBack"/>
       <w:r>
         <w:rPr>
           <w:noProof/>
@@ -2092,7 +2100,6 @@
         </w:drawing>
       </w:r>
     </w:p>
-    <w:bookmarkEnd w:id="0"/>
     <w:p/>
     <w:p>
       <w:r>

</xml_diff>